<commit_message>
Carga 1 proyecto final
</commit_message>
<xml_diff>
--- a/Materia de Filosofia/Qué es Educación.docx
+++ b/Materia de Filosofia/Qué es Educación.docx
@@ -25,13 +25,15 @@
       <w:pPr>
         <w:rPr>
           <w:rFonts w:ascii="Times New Roman" w:hAnsi="Times New Roman" w:cs="Times New Roman"/>
-          <w:sz w:val="24"/>
-          <w:szCs w:val="24"/>
-        </w:rPr>
-      </w:pPr>
-      <w:r>
-        <w:rPr>
-          <w:rFonts w:ascii="Times New Roman" w:hAnsi="Times New Roman" w:cs="Times New Roman"/>
+          <w:b/>
+          <w:sz w:val="24"/>
+          <w:szCs w:val="24"/>
+        </w:rPr>
+      </w:pPr>
+      <w:r>
+        <w:rPr>
+          <w:rFonts w:ascii="Times New Roman" w:hAnsi="Times New Roman" w:cs="Times New Roman"/>
+          <w:b/>
           <w:sz w:val="24"/>
           <w:szCs w:val="24"/>
         </w:rPr>
@@ -42,13 +44,15 @@
       <w:pPr>
         <w:rPr>
           <w:rFonts w:ascii="Times New Roman" w:hAnsi="Times New Roman" w:cs="Times New Roman"/>
-          <w:sz w:val="24"/>
-          <w:szCs w:val="24"/>
-        </w:rPr>
-      </w:pPr>
-      <w:r>
-        <w:rPr>
-          <w:rFonts w:ascii="Times New Roman" w:hAnsi="Times New Roman" w:cs="Times New Roman"/>
+          <w:b/>
+          <w:sz w:val="24"/>
+          <w:szCs w:val="24"/>
+        </w:rPr>
+      </w:pPr>
+      <w:r>
+        <w:rPr>
+          <w:rFonts w:ascii="Times New Roman" w:hAnsi="Times New Roman" w:cs="Times New Roman"/>
+          <w:b/>
           <w:sz w:val="24"/>
           <w:szCs w:val="24"/>
         </w:rPr>
@@ -57,123 +61,200 @@
     </w:p>
     <w:p>
       <w:pPr>
-        <w:shd w:val="clear" w:color="auto" w:fill="FFFFFF"/>
-        <w:spacing w:after="0" w:line="240" w:lineRule="auto"/>
-        <w:rPr>
-          <w:rFonts w:ascii="Arial" w:eastAsia="Times New Roman" w:hAnsi="Arial" w:cs="Arial"/>
-          <w:color w:val="222222"/>
-          <w:sz w:val="24"/>
-          <w:szCs w:val="24"/>
-          <w:lang w:eastAsia="es-MX"/>
-        </w:rPr>
-      </w:pPr>
-      <w:r>
+        <w:rPr>
+          <w:rFonts w:ascii="Times New Roman" w:hAnsi="Times New Roman" w:cs="Times New Roman"/>
+          <w:b/>
+          <w:sz w:val="24"/>
+          <w:szCs w:val="24"/>
+        </w:rPr>
+      </w:pPr>
+      <w:r>
+        <w:rPr>
+          <w:rFonts w:ascii="Times New Roman" w:hAnsi="Times New Roman" w:cs="Times New Roman"/>
+          <w:b/>
+          <w:sz w:val="24"/>
+          <w:szCs w:val="24"/>
+        </w:rPr>
         <w:t xml:space="preserve"> </w:t>
       </w:r>
     </w:p>
     <w:p>
-      <w:r>
+      <w:pPr>
+        <w:rPr>
+          <w:rFonts w:ascii="Times New Roman" w:hAnsi="Times New Roman" w:cs="Times New Roman"/>
+          <w:b/>
+          <w:sz w:val="24"/>
+          <w:szCs w:val="24"/>
+        </w:rPr>
+      </w:pPr>
+      <w:r>
+        <w:rPr>
+          <w:rFonts w:ascii="Times New Roman" w:hAnsi="Times New Roman" w:cs="Times New Roman"/>
+          <w:b/>
+          <w:sz w:val="24"/>
+          <w:szCs w:val="24"/>
+        </w:rPr>
         <w:t>Los principales factores que intervienen en la educación son:</w:t>
       </w:r>
     </w:p>
     <w:p>
-      <w:r>
-        <w:br/>
-      </w:r>
-      <w:r>
-        <w:rPr>
-          <w:b/>
-        </w:rPr>
-        <w:t>Medio ambiente</w:t>
-      </w:r>
-      <w:r>
-        <w:t xml:space="preserve">, todo lo que nos rodea, con quien nos relacionamos juega un papel vital en nuestra educación, en especial en la infancia cuando somos una esponja que </w:t>
-      </w:r>
-      <w:r>
-        <w:t>absorbemos</w:t>
-      </w:r>
-      <w:r>
-        <w:t xml:space="preserve"> todo del ambiente y no </w:t>
-      </w:r>
-      <w:r>
-        <w:t>sabemos discernir lo que es bueno o malo</w:t>
-      </w:r>
-    </w:p>
-    <w:p>
-      <w:r>
-        <w:rPr>
-          <w:b/>
-        </w:rPr>
-        <w:t>Familia</w:t>
-      </w:r>
-      <w:r>
-        <w:t>, la familia es el pilar educativo donde se nos deben enseñar los valores, el problema radica en que algunas veces, el núcleo familiar no posee los conocimientos necesarios para ser buenos educadores y formadores de principios, en especial cuando poseen rutinas de vida un tanto alocadas</w:t>
-      </w:r>
-    </w:p>
-    <w:p>
-      <w:r>
-        <w:rPr>
-          <w:b/>
-        </w:rPr>
-        <w:t>Sociedad</w:t>
-      </w:r>
-      <w:r>
-        <w:t>, el entorno social del país en el que se encuentre es vital para fijar la mayor parte de sus creencias personales, respecto a la vida y de igual forma, limitara o potenciara su capacidad de adquisición de conocimientos, un niño nacido en la sociedad japonesa, no será nunca más inteligente que uno nacido en la sociedad dominicana, sin embargo, uno destacara más que el otro en cuanto a calificaciones, basados solo en el aspecto de la sociedad en el que nace</w:t>
-      </w:r>
-    </w:p>
-    <w:p>
-      <w:r>
-        <w:rPr>
-          <w:b/>
-        </w:rPr>
-        <w:t>Cultura e identidad</w:t>
-      </w:r>
-      <w:r>
-        <w:t>, esta es de vital importancia respecto a nuestra forma de aprender lo que se enseña en otras culturas, si tenemos una identidad muy arraigada y hasta cierto punto, absurda, es muy probable que no seamos capaces de abrir nuestra mente a conocimientos más importantes, como, por ejemplo, el estudiante que cree en brujas que chupan niños, cuando su hijo se ponga flaco en lugar de llevarlo al médico ira donde un santero.</w:t>
-      </w:r>
-    </w:p>
-    <w:p>
-      <w:r>
-        <w:rPr>
-          <w:b/>
-        </w:rPr>
-        <w:t>Profesores</w:t>
-      </w:r>
-      <w:r>
-        <w:t xml:space="preserve">, estos juegan, dependiendo de la calidad de los mismos, el papel más importante en la vida de los estudiantes, ya que corresponde a estos, </w:t>
+      <w:pPr>
+        <w:rPr>
+          <w:rFonts w:ascii="Times New Roman" w:hAnsi="Times New Roman" w:cs="Times New Roman"/>
+          <w:b/>
+          <w:sz w:val="24"/>
+          <w:szCs w:val="24"/>
+        </w:rPr>
+      </w:pPr>
+    </w:p>
+    <w:p>
+      <w:pPr>
+        <w:rPr>
+          <w:rFonts w:ascii="Times New Roman" w:hAnsi="Times New Roman" w:cs="Times New Roman"/>
+          <w:b/>
+          <w:sz w:val="24"/>
+          <w:szCs w:val="24"/>
+        </w:rPr>
+      </w:pPr>
+      <w:r>
+        <w:rPr>
+          <w:rFonts w:ascii="Times New Roman" w:hAnsi="Times New Roman" w:cs="Times New Roman"/>
+          <w:b/>
+          <w:sz w:val="24"/>
+          <w:szCs w:val="24"/>
+        </w:rPr>
+        <w:t>Medio ambiente, todo lo que nos rodea, con quien nos relacionamos juega un papel vital en nuestra educación, en especial en la infancia cuando somos una esponja que absorbemos todo del ambiente y no sabemos discernir lo que es bueno o malo</w:t>
+      </w:r>
+    </w:p>
+    <w:p>
+      <w:pPr>
+        <w:rPr>
+          <w:rFonts w:ascii="Times New Roman" w:hAnsi="Times New Roman" w:cs="Times New Roman"/>
+          <w:b/>
+          <w:sz w:val="24"/>
+          <w:szCs w:val="24"/>
+        </w:rPr>
+      </w:pPr>
+      <w:r>
+        <w:rPr>
+          <w:rFonts w:ascii="Times New Roman" w:hAnsi="Times New Roman" w:cs="Times New Roman"/>
+          <w:b/>
+          <w:sz w:val="24"/>
+          <w:szCs w:val="24"/>
+        </w:rPr>
+        <w:t>Familia, la familia es el pilar educativo donde se nos deben enseñar los valores, el problema radica en que algunas veces, el núcleo familiar no posee los conocimientos necesarios para ser buenos educadores y formadores de principios, en especial cuando poseen rutinas de vida un tanto alocadas</w:t>
+      </w:r>
+    </w:p>
+    <w:p>
+      <w:pPr>
+        <w:rPr>
+          <w:rFonts w:ascii="Times New Roman" w:hAnsi="Times New Roman" w:cs="Times New Roman"/>
+          <w:b/>
+          <w:sz w:val="24"/>
+          <w:szCs w:val="24"/>
+        </w:rPr>
+      </w:pPr>
+      <w:r>
+        <w:rPr>
+          <w:rFonts w:ascii="Times New Roman" w:hAnsi="Times New Roman" w:cs="Times New Roman"/>
+          <w:b/>
+          <w:sz w:val="24"/>
+          <w:szCs w:val="24"/>
+        </w:rPr>
+        <w:t>Sociedad, el entorno social del país en el que se encuentre es vital para fijar la mayor parte de sus creencias personales, respecto a la vida y de igual forma, limitara o potenciara su capacidad de adquisición de conocimientos, un niño nacido en la sociedad japonesa, no será nunca más inteligente que uno nacido en la sociedad dominicana, sin embargo, uno destacara más que el otro en cuanto a calificaciones, basados solo en el aspecto de la sociedad en el que nace</w:t>
+      </w:r>
+    </w:p>
+    <w:p>
+      <w:pPr>
+        <w:rPr>
+          <w:rFonts w:ascii="Times New Roman" w:hAnsi="Times New Roman" w:cs="Times New Roman"/>
+          <w:b/>
+          <w:sz w:val="24"/>
+          <w:szCs w:val="24"/>
+        </w:rPr>
+      </w:pPr>
+      <w:r>
+        <w:rPr>
+          <w:rFonts w:ascii="Times New Roman" w:hAnsi="Times New Roman" w:cs="Times New Roman"/>
+          <w:b/>
+          <w:sz w:val="24"/>
+          <w:szCs w:val="24"/>
+        </w:rPr>
+        <w:t>Cultura e identidad, esta es de vital importancia respecto a nuestra forma de aprender lo que se enseña en otras culturas, si tenemos una identidad muy arraigada y hasta cierto punto, absurda, es muy probable que no seamos capaces de abrir nuestra mente a conocimientos más importantes, como, por ejemplo, el estudiante que cree en brujas que chupan niños, cuando su hijo se ponga flaco en lugar de llevarlo al médico ira donde un santero.</w:t>
+      </w:r>
+    </w:p>
+    <w:p>
+      <w:pPr>
+        <w:rPr>
+          <w:rFonts w:ascii="Times New Roman" w:hAnsi="Times New Roman" w:cs="Times New Roman"/>
+          <w:b/>
+          <w:sz w:val="24"/>
+          <w:szCs w:val="24"/>
+        </w:rPr>
+      </w:pPr>
+      <w:r>
+        <w:rPr>
+          <w:rFonts w:ascii="Times New Roman" w:hAnsi="Times New Roman" w:cs="Times New Roman"/>
+          <w:b/>
+          <w:sz w:val="24"/>
+          <w:szCs w:val="24"/>
+        </w:rPr>
+        <w:t xml:space="preserve">Profesores, estos juegan, dependiendo de la calidad de los mismos, el papel más importante en la vida de los estudiantes, ya que corresponde a estos, </w:t>
       </w:r>
       <w:proofErr w:type="gramStart"/>
       <w:r>
+        <w:rPr>
+          <w:rFonts w:ascii="Times New Roman" w:hAnsi="Times New Roman" w:cs="Times New Roman"/>
+          <w:b/>
+          <w:sz w:val="24"/>
+          <w:szCs w:val="24"/>
+        </w:rPr>
         <w:t>darle</w:t>
       </w:r>
       <w:proofErr w:type="gramEnd"/>
       <w:r>
+        <w:rPr>
+          <w:rFonts w:ascii="Times New Roman" w:hAnsi="Times New Roman" w:cs="Times New Roman"/>
+          <w:b/>
+          <w:sz w:val="24"/>
+          <w:szCs w:val="24"/>
+        </w:rPr>
         <w:t xml:space="preserve"> las pautas a los estudiantes, para romper los tabúes culturales y sociales, así como reforzar o reorientar los valores familiares.</w:t>
       </w:r>
     </w:p>
-    <w:p/>
-    <w:p>
-      <w:r>
-        <w:rPr>
-          <w:b/>
-        </w:rPr>
-        <w:t>Profesores</w:t>
-      </w:r>
-      <w:r>
-        <w:t>, estos juegan, dependiendo de la calidad de los mismos, el papel más importante en la vida de los estudiantes, ya que corresponde a estos, darle las pautas a los estudiantes, para romper los tabúes culturales y sociales, así como reforzar o reorientar los valores familiares.</w:t>
-      </w:r>
+    <w:p>
+      <w:pPr>
+        <w:rPr>
+          <w:rFonts w:ascii="Times New Roman" w:hAnsi="Times New Roman" w:cs="Times New Roman"/>
+          <w:b/>
+          <w:sz w:val="24"/>
+          <w:szCs w:val="24"/>
+        </w:rPr>
+      </w:pPr>
+    </w:p>
+    <w:p>
+      <w:pPr>
+        <w:rPr>
+          <w:rFonts w:ascii="Times New Roman" w:hAnsi="Times New Roman" w:cs="Times New Roman"/>
+          <w:b/>
+          <w:sz w:val="24"/>
+          <w:szCs w:val="24"/>
+        </w:rPr>
+      </w:pPr>
+      <w:r>
+        <w:rPr>
+          <w:rFonts w:ascii="Times New Roman" w:hAnsi="Times New Roman" w:cs="Times New Roman"/>
+          <w:b/>
+          <w:sz w:val="24"/>
+          <w:szCs w:val="24"/>
+        </w:rPr>
+        <w:t>El problema radica cuando el mismo instructor está lleno de tabúes o limitantes, que fomentan el entorpecimiento cultural.</w:t>
+      </w:r>
+    </w:p>
+    <w:p>
       <w:bookmarkStart w:id="0" w:name="_GoBack"/>
       <w:bookmarkEnd w:id="0"/>
-      <w:r>
-        <w:br/>
-      </w:r>
-    </w:p>
-    <w:p>
-      <w:r>
-        <w:t>El problema radica cuando el mismo instructor está lleno de tabúes o limitantes, que fomentan el entorpecimiento cultural.</w:t>
-      </w:r>
-    </w:p>
-    <w:p/>
+    </w:p>
     <w:sectPr>
       <w:pgSz w:w="12240" w:h="15840"/>
       <w:pgMar w:top="1440" w:right="1440" w:bottom="1440" w:left="1440" w:header="708" w:footer="708" w:gutter="0"/>

</xml_diff>